<commit_message>
finished chap6 and questions
</commit_message>
<xml_diff>
--- a/unit3/chap2/David Alexander Web apps unit 3.docx
+++ b/unit3/chap2/David Alexander Web apps unit 3.docx
@@ -162,6 +162,69 @@
         <w:t>4. The controller manages sessions</w:t>
       </w:r>
     </w:p>
+    <w:p>
+      <w:r>
+        <w:lastRenderedPageBreak/>
+        <w:t>---------------------------------------------------------------------------------------------------------------------------------------</w:t>
+      </w:r>
+    </w:p>
+    <w:p>
+      <w:r>
+        <w:t xml:space="preserve">1. </w:t>
+      </w:r>
+      <w:r>
+        <w:t xml:space="preserve">I would describe it as the frame of an object. Using scaffold creates everything needed to for the frame to stand on its own, but there is nothing else added. In the case of rails it creates all the files needed for your application to run as well as files you are likely to use such as </w:t>
+      </w:r>
+      <w:proofErr w:type="spellStart"/>
+      <w:r>
+        <w:t>css</w:t>
+      </w:r>
+      <w:proofErr w:type="spellEnd"/>
+      <w:r>
+        <w:t xml:space="preserve"> sheets, but leaves them in a simple state that you will need to add to later. Scaffolding is traditionally used to mean a temporary structure used to support the process of building a structure, which is very similar to its role with rails.</w:t>
+      </w:r>
+    </w:p>
+    <w:p>
+      <w:r>
+        <w:t>2. In Rails, changes to a table definition are made through a migration file. Once we have made changes to this table in the migration file, we use the 'rake' command to apply the changes to the actual database. These changes can affect the schema of the database as well as the data in it.</w:t>
+      </w:r>
+    </w:p>
+    <w:p>
+      <w:r>
+        <w:t>3. test data is added</w:t>
+      </w:r>
+      <w:r>
+        <w:t xml:space="preserve"> by editing the seeds file. Once the seeds file is populated you can populate the corresponding database with the data by running the rake command on the seed.</w:t>
+      </w:r>
+    </w:p>
+    <w:p>
+      <w:r>
+        <w:t xml:space="preserve">4. You find your </w:t>
+      </w:r>
+      <w:proofErr w:type="spellStart"/>
+      <w:r>
+        <w:t>stylesheets</w:t>
+      </w:r>
+      <w:proofErr w:type="spellEnd"/>
+      <w:r>
+        <w:t xml:space="preserve"> under app/assets/</w:t>
+      </w:r>
+      <w:proofErr w:type="spellStart"/>
+      <w:r>
+        <w:t>stlyesheets</w:t>
+      </w:r>
+      <w:proofErr w:type="spellEnd"/>
+      <w:r>
+        <w:t>. You do not need to run a separate command to generate them, the generate scaffold already created them.</w:t>
+      </w:r>
+    </w:p>
+    <w:p>
+      <w:r>
+        <w:t>-------------------------------------------------------------------------------------------------------------------------------------</w:t>
+      </w:r>
+    </w:p>
+    <w:p/>
+    <w:p/>
     <w:sectPr>
       <w:pgSz w:w="12240" w:h="15840"/>
       <w:pgMar w:top="1440" w:right="1440" w:bottom="1440" w:left="1440" w:header="720" w:footer="720" w:gutter="0"/>

</xml_diff>

<commit_message>
finished chap 7 questions
</commit_message>
<xml_diff>
--- a/unit3/chap2/David Alexander Web apps unit 3.docx
+++ b/unit3/chap2/David Alexander Web apps unit 3.docx
@@ -224,7 +224,63 @@
       </w:r>
     </w:p>
     <w:p/>
-    <w:p/>
+    <w:p>
+      <w:r>
+        <w:t xml:space="preserve">1. </w:t>
+      </w:r>
+      <w:r>
+        <w:t xml:space="preserve">the validation code will trigger whenever there is a Insert operation sent to the </w:t>
+      </w:r>
+      <w:proofErr w:type="spellStart"/>
+      <w:r>
+        <w:t>sql</w:t>
+      </w:r>
+      <w:proofErr w:type="spellEnd"/>
+      <w:r>
+        <w:t xml:space="preserve"> database. In this specific case it will check that the object being created has a valid extension by matching the extension with a regular expression pattern.</w:t>
+      </w:r>
+    </w:p>
+    <w:p>
+      <w:r>
+        <w:t xml:space="preserve">2. First a function is defined that returns a test product object. Then the test "image </w:t>
+      </w:r>
+      <w:proofErr w:type="spellStart"/>
+      <w:r>
+        <w:t>url</w:t>
+      </w:r>
+      <w:proofErr w:type="spellEnd"/>
+      <w:r>
+        <w:t xml:space="preserve">" is run. This test makes 2 lists of </w:t>
+      </w:r>
+      <w:proofErr w:type="spellStart"/>
+      <w:r>
+        <w:t>url</w:t>
+      </w:r>
+      <w:proofErr w:type="spellEnd"/>
+      <w:r>
+        <w:t xml:space="preserve"> extensions, one with correct extensions, and the other with incorrect. It then asserts that a product created with each one of the good names is valid, and then asserts that a product created using each of the bad names is invalid.</w:t>
+      </w:r>
+    </w:p>
+    <w:p>
+      <w:r>
+        <w:t>3. A test fixture specifies the initial contents of a model under a test. The fixtures directive loads the corresponding fixture data into the corresponding database table before each test is run.</w:t>
+      </w:r>
+    </w:p>
+    <w:p>
+      <w:r>
+        <w:t xml:space="preserve">4. </w:t>
+      </w:r>
+      <w:proofErr w:type="spellStart"/>
+      <w:r>
+        <w:t>Overdue_Book</w:t>
+      </w:r>
+      <w:proofErr w:type="spellEnd"/>
+    </w:p>
+    <w:p>
+      <w:r>
+        <w:t>5. The three databases are development, test, and production</w:t>
+      </w:r>
+    </w:p>
     <w:sectPr>
       <w:pgSz w:w="12240" w:h="15840"/>
       <w:pgMar w:top="1440" w:right="1440" w:bottom="1440" w:left="1440" w:header="720" w:footer="720" w:gutter="0"/>

</xml_diff>

<commit_message>
finished chap 8 questions
</commit_message>
<xml_diff>
--- a/unit3/chap2/David Alexander Web apps unit 3.docx
+++ b/unit3/chap2/David Alexander Web apps unit 3.docx
@@ -279,6 +279,99 @@
     <w:p>
       <w:r>
         <w:t>5. The three databases are development, test, and production</w:t>
+      </w:r>
+    </w:p>
+    <w:p>
+      <w:r>
+        <w:t>--------------------------------------------------------------------------------------------------------------------------------------</w:t>
+      </w:r>
+    </w:p>
+    <w:p>
+      <w:r>
+        <w:t xml:space="preserve">1. You can change the route to change the root </w:t>
+      </w:r>
+      <w:proofErr w:type="spellStart"/>
+      <w:r>
+        <w:t>url</w:t>
+      </w:r>
+      <w:proofErr w:type="spellEnd"/>
+      <w:r>
+        <w:t xml:space="preserve"> for the website.</w:t>
+      </w:r>
+    </w:p>
+    <w:p>
+      <w:r>
+        <w:t>2.  app/views/layouts/</w:t>
+      </w:r>
+      <w:proofErr w:type="spellStart"/>
+      <w:r>
+        <w:t>application.html.erb</w:t>
+      </w:r>
+      <w:proofErr w:type="spellEnd"/>
+      <w:r>
+        <w:t xml:space="preserve"> contains the page layout used for all views.</w:t>
+      </w:r>
+    </w:p>
+    <w:p>
+      <w:r>
+        <w:lastRenderedPageBreak/>
+        <w:t>3.</w:t>
+      </w:r>
+      <w:r>
+        <w:t xml:space="preserve"> </w:t>
+      </w:r>
+      <w:proofErr w:type="spellStart"/>
+      <w:r>
+        <w:t>Turbolinks</w:t>
+      </w:r>
+      <w:proofErr w:type="spellEnd"/>
+      <w:r>
+        <w:t xml:space="preserve"> increases the speeds up how long it takes to switch between pages on your website by keeping the current page instance and only changing the body and title of the page, instead of recompiling the </w:t>
+      </w:r>
+      <w:proofErr w:type="spellStart"/>
+      <w:r>
+        <w:t>javascript</w:t>
+      </w:r>
+      <w:proofErr w:type="spellEnd"/>
+      <w:r>
+        <w:t xml:space="preserve"> and </w:t>
+      </w:r>
+      <w:proofErr w:type="spellStart"/>
+      <w:r>
+        <w:t>css</w:t>
+      </w:r>
+      <w:proofErr w:type="spellEnd"/>
+      <w:r>
+        <w:t xml:space="preserve"> every time.</w:t>
+      </w:r>
+    </w:p>
+    <w:p>
+      <w:r>
+        <w:t xml:space="preserve">4. </w:t>
+      </w:r>
+      <w:proofErr w:type="spellStart"/>
+      <w:r>
+        <w:t>csrf_meta_tags</w:t>
+      </w:r>
+      <w:proofErr w:type="spellEnd"/>
+      <w:r>
+        <w:t>() helps to prevent cross site scripting attacks by using an authenticity token to verify that a request is valid.</w:t>
+      </w:r>
+    </w:p>
+    <w:p>
+      <w:r>
+        <w:t xml:space="preserve">5. </w:t>
+      </w:r>
+      <w:r>
+        <w:t>yield inserts the actual page content into the layout page.</w:t>
+      </w:r>
+    </w:p>
+    <w:p>
+      <w:r>
+        <w:t>6. You might want to test that certain parts of the page are formatted correctly, and that the page itself responds.</w:t>
+      </w:r>
+      <w:r>
+        <w:t xml:space="preserve"> </w:t>
       </w:r>
     </w:p>
     <w:sectPr>

</xml_diff>

<commit_message>
finished chap 9 questions
</commit_message>
<xml_diff>
--- a/unit3/chap2/David Alexander Web apps unit 3.docx
+++ b/unit3/chap2/David Alexander Web apps unit 3.docx
@@ -183,6 +183,9 @@
       <w:r>
         <w:t xml:space="preserve"> sheets, but leaves them in a simple state that you will need to add to later. Scaffolding is traditionally used to mean a temporary structure used to support the process of building a structure, which is very similar to its role with rails.</w:t>
       </w:r>
+      <w:r>
+        <w:t xml:space="preserve"> A scaffold includes a model, database migration, controller, views, and a test suite.</w:t>
+      </w:r>
     </w:p>
     <w:p>
       <w:r>
@@ -372,6 +375,89 @@
       </w:r>
       <w:r>
         <w:t xml:space="preserve"> </w:t>
+      </w:r>
+    </w:p>
+    <w:p>
+      <w:r>
+        <w:t>------------------------------------------------------------------------------------------------------------------------------------</w:t>
+      </w:r>
+    </w:p>
+    <w:p>
+      <w:r>
+        <w:t>1. By marking it private we can share the common code between different controllers. It also prevents it from ever being an action on the controller.</w:t>
+      </w:r>
+    </w:p>
+    <w:p>
+      <w:r>
+        <w:t>2. A new cart is created when there is not a cart that exists that has an id corresponding to the current session's id.</w:t>
+      </w:r>
+    </w:p>
+    <w:p>
+      <w:r>
+        <w:t>3. A rescue clause is ruby's way of defining what happens when an exception is encountered.</w:t>
+      </w:r>
+    </w:p>
+    <w:p>
+      <w:r>
+        <w:t>4.</w:t>
+      </w:r>
+      <w:r>
+        <w:t xml:space="preserve"> Line Item</w:t>
+      </w:r>
+      <w:r>
+        <w:t xml:space="preserve"> has a </w:t>
+      </w:r>
+      <w:proofErr w:type="spellStart"/>
+      <w:r>
+        <w:t>belongs_to</w:t>
+      </w:r>
+      <w:proofErr w:type="spellEnd"/>
+      <w:r>
+        <w:t xml:space="preserve"> relationship with both product and cart because a </w:t>
+      </w:r>
+      <w:proofErr w:type="spellStart"/>
+      <w:r>
+        <w:t>line_item</w:t>
+      </w:r>
+      <w:proofErr w:type="spellEnd"/>
+      <w:r>
+        <w:t xml:space="preserve"> has a 1 to 1 relationship with both a cart row  and a corresponding product row in their corresponding tables.</w:t>
+      </w:r>
+    </w:p>
+    <w:p>
+      <w:r>
+        <w:t>5.a hook method is a method that is automatically called at a given point in an objects life. An example is</w:t>
+      </w:r>
+    </w:p>
+    <w:p>
+      <w:proofErr w:type="spellStart"/>
+      <w:r>
+        <w:t>before_destroy</w:t>
+      </w:r>
+      <w:proofErr w:type="spellEnd"/>
+      <w:r>
+        <w:t xml:space="preserve"> :function    this function will run before the objects row in the database is destroyed.</w:t>
+      </w:r>
+    </w:p>
+    <w:p>
+      <w:r>
+        <w:t xml:space="preserve">6. </w:t>
+      </w:r>
+      <w:proofErr w:type="spellStart"/>
+      <w:r>
+        <w:t>link_to</w:t>
+      </w:r>
+      <w:proofErr w:type="spellEnd"/>
+      <w:r>
+        <w:t xml:space="preserve"> defaults to GET. </w:t>
+      </w:r>
+      <w:proofErr w:type="spellStart"/>
+      <w:r>
+        <w:t>button_to</w:t>
+      </w:r>
+      <w:proofErr w:type="spellEnd"/>
+      <w:r>
+        <w:t xml:space="preserve"> defaults to POST</w:t>
       </w:r>
     </w:p>
     <w:sectPr>

</xml_diff>